<commit_message>
finish pcb layout, apply for furi, si ch7
</commit_message>
<xml_diff>
--- a/Applications/Robotics Resume.docx
+++ b/Applications/Robotics Resume.docx
@@ -1577,8 +1577,6 @@
         </w:rPr>
         <w:t>color subtraction</w:t>
       </w:r>
-      <w:bookmarkStart w:id="0" w:name="_GoBack"/>
-      <w:bookmarkEnd w:id="0"/>
       <w:r>
         <w:rPr>
           <w:rFonts w:cstheme="minorHAnsi"/>
@@ -1652,7 +1650,7 @@
           <w:szCs w:val="24"/>
         </w:rPr>
       </w:pPr>
-      <w:bookmarkStart w:id="1" w:name="_Hlk506915510"/>
+      <w:bookmarkStart w:id="0" w:name="_Hlk506915510"/>
       <w:r>
         <w:rPr>
           <w:rFonts w:cstheme="minorHAnsi"/>
@@ -1818,7 +1816,7 @@
         <w:t>to perform object sorting</w:t>
       </w:r>
     </w:p>
-    <w:bookmarkEnd w:id="1"/>
+    <w:bookmarkEnd w:id="0"/>
     <w:p>
       <w:pPr>
         <w:pStyle w:val="ListParagraph"/>
@@ -2171,7 +2169,7 @@
           <w:szCs w:val="24"/>
         </w:rPr>
       </w:pPr>
-      <w:bookmarkStart w:id="2" w:name="_Hlk506915502"/>
+      <w:bookmarkStart w:id="1" w:name="_Hlk506915502"/>
       <w:r>
         <w:rPr>
           <w:rFonts w:ascii="Cambria" w:hAnsi="Cambria" w:cs="Calibri"/>
@@ -2317,7 +2315,18 @@
           <w:sz w:val="24"/>
           <w:szCs w:val="24"/>
         </w:rPr>
-        <w:t xml:space="preserve"> Linux computer running ROS to perform object recognition using OpenCV</w:t>
+        <w:t xml:space="preserve"> Linux computer running ROS to perform object recognition using OpenC</w:t>
+      </w:r>
+      <w:bookmarkStart w:id="2" w:name="_GoBack"/>
+      <w:bookmarkEnd w:id="2"/>
+      <w:r>
+        <w:rPr>
+          <w:rFonts w:cstheme="minorHAnsi"/>
+          <w:color w:val="000000"/>
+          <w:sz w:val="24"/>
+          <w:szCs w:val="24"/>
+        </w:rPr>
+        <w:t>V</w:t>
       </w:r>
       <w:r>
         <w:rPr>
@@ -2447,7 +2456,7 @@
         <w:t>(C++)</w:t>
       </w:r>
     </w:p>
-    <w:bookmarkEnd w:id="2"/>
+    <w:bookmarkEnd w:id="1"/>
     <w:p>
       <w:pPr>
         <w:autoSpaceDE w:val="0"/>
@@ -7325,7 +7334,7 @@
 </file>
 
 <file path=customXml/itemProps1.xml><?xml version="1.0" encoding="utf-8"?>
-<ds:datastoreItem xmlns:ds="http://schemas.openxmlformats.org/officeDocument/2006/customXml" ds:itemID="{3B0BE18D-6155-40B3-BFD9-240BA777BE74}">
+<ds:datastoreItem xmlns:ds="http://schemas.openxmlformats.org/officeDocument/2006/customXml" ds:itemID="{FD32B9A0-B492-4F2B-A49A-E34039EA78D3}">
   <ds:schemaRefs>
     <ds:schemaRef ds:uri="http://schemas.openxmlformats.org/officeDocument/2006/bibliography"/>
   </ds:schemaRefs>

</xml_diff>